<commit_message>
add a test file
</commit_message>
<xml_diff>
--- a/使用手册_v1.0.docx
+++ b/使用手册_v1.0.docx
@@ -11,7 +11,6 @@
           <w:szCs w:val="44"/>
         </w:rPr>
       </w:pPr>
-      <w:proofErr w:type="spellStart"/>
       <w:r>
         <w:rPr>
           <w:rFonts w:ascii="黑体" w:eastAsia="黑体" w:hAnsi="黑体"/>
@@ -20,7 +19,6 @@
         </w:rPr>
         <w:t>Doite</w:t>
       </w:r>
-      <w:proofErr w:type="spellEnd"/>
       <w:r>
         <w:rPr>
           <w:rFonts w:ascii="黑体" w:eastAsia="黑体" w:hAnsi="黑体" w:hint="eastAsia"/>
@@ -33,6 +31,11 @@
     <w:sdt>
       <w:sdtPr>
         <w:rPr>
+          <w:rFonts w:asciiTheme="minorHAnsi" w:eastAsiaTheme="minorEastAsia" w:hAnsiTheme="minorHAnsi" w:cstheme="minorBidi"/>
+          <w:color w:val="auto"/>
+          <w:kern w:val="2"/>
+          <w:sz w:val="21"/>
+          <w:szCs w:val="22"/>
           <w:lang w:val="zh-CN"/>
         </w:rPr>
         <w:id w:val="-1910755331"/>
@@ -43,13 +46,8 @@
       </w:sdtPr>
       <w:sdtEndPr>
         <w:rPr>
-          <w:rFonts w:asciiTheme="minorHAnsi" w:eastAsiaTheme="minorEastAsia" w:hAnsiTheme="minorHAnsi" w:cstheme="minorBidi"/>
           <w:b/>
           <w:bCs/>
-          <w:color w:val="auto"/>
-          <w:kern w:val="2"/>
-          <w:sz w:val="21"/>
-          <w:szCs w:val="22"/>
         </w:rPr>
       </w:sdtEndPr>
       <w:sdtContent>
@@ -694,13 +692,7 @@
         </w:p>
       </w:sdtContent>
     </w:sdt>
-    <w:p>
-      <w:pPr>
-        <w:rPr>
-          <w:rFonts w:hint="eastAsia"/>
-        </w:rPr>
-      </w:pPr>
-    </w:p>
+    <w:p/>
     <w:p>
       <w:pPr>
         <w:pStyle w:val="1"/>
@@ -726,11 +718,6 @@
       <w:bookmarkEnd w:id="0"/>
     </w:p>
     <w:p>
-      <w:pPr>
-        <w:rPr>
-          <w:rFonts w:hint="eastAsia"/>
-        </w:rPr>
-      </w:pPr>
       <w:r>
         <w:rPr>
           <w:rFonts w:hint="eastAsia"/>
@@ -823,10 +810,35 @@
     <w:p>
       <w:pPr>
         <w:rPr>
+          <w:rFonts w:ascii="微软雅黑" w:eastAsia="微软雅黑" w:hAnsi="微软雅黑"/>
+          <w:sz w:val="24"/>
+          <w:szCs w:val="24"/>
+        </w:rPr>
+      </w:pPr>
+      <w:r>
+        <w:rPr>
+          <w:rFonts w:ascii="微软雅黑" w:eastAsia="微软雅黑" w:hAnsi="微软雅黑"/>
+          <w:sz w:val="24"/>
+          <w:szCs w:val="24"/>
+        </w:rPr>
+        <w:t>点击右上角</w:t>
+      </w:r>
+      <w:r>
+        <w:rPr>
           <w:rFonts w:ascii="微软雅黑" w:eastAsia="微软雅黑" w:hAnsi="微软雅黑" w:hint="eastAsia"/>
           <w:sz w:val="24"/>
           <w:szCs w:val="24"/>
         </w:rPr>
+        <w:t>“新建任务”按钮</w:t>
+      </w:r>
+    </w:p>
+    <w:p>
+      <w:pPr>
+        <w:rPr>
+          <w:rFonts w:ascii="微软雅黑" w:eastAsia="微软雅黑" w:hAnsi="微软雅黑"/>
+          <w:sz w:val="24"/>
+          <w:szCs w:val="24"/>
+        </w:rPr>
       </w:pPr>
       <w:r>
         <w:rPr>
@@ -834,7 +846,7 @@
           <w:sz w:val="24"/>
           <w:szCs w:val="24"/>
         </w:rPr>
-        <w:t>点击右上角</w:t>
+        <w:t>设置事件名称</w:t>
       </w:r>
       <w:r>
         <w:rPr>
@@ -842,24 +854,7 @@
           <w:sz w:val="24"/>
           <w:szCs w:val="24"/>
         </w:rPr>
-        <w:t>“新建任务”按钮</w:t>
-      </w:r>
-    </w:p>
-    <w:p>
-      <w:pPr>
-        <w:rPr>
-          <w:rFonts w:ascii="微软雅黑" w:eastAsia="微软雅黑" w:hAnsi="微软雅黑"/>
-          <w:sz w:val="24"/>
-          <w:szCs w:val="24"/>
-        </w:rPr>
-      </w:pPr>
-      <w:r>
-        <w:rPr>
-          <w:rFonts w:ascii="微软雅黑" w:eastAsia="微软雅黑" w:hAnsi="微软雅黑"/>
-          <w:sz w:val="24"/>
-          <w:szCs w:val="24"/>
-        </w:rPr>
-        <w:t>设置事件名称</w:t>
+        <w:t>、结束日期及时间，点击保存即设置成功</w:t>
       </w:r>
       <w:r>
         <w:rPr>
@@ -867,15 +862,12 @@
           <w:sz w:val="24"/>
           <w:szCs w:val="24"/>
         </w:rPr>
-        <w:t>、结束日期及时间，点击保存即设置成功</w:t>
-      </w:r>
-    </w:p>
-    <w:p>
-      <w:pPr>
-        <w:rPr>
-          <w:rFonts w:hint="eastAsia"/>
-        </w:rPr>
-      </w:pPr>
+        <w:t>hhhh</w:t>
+      </w:r>
+      <w:bookmarkStart w:id="4" w:name="_GoBack"/>
+      <w:bookmarkEnd w:id="4"/>
+    </w:p>
+    <w:p>
       <w:r>
         <w:rPr>
           <w:rFonts w:hint="eastAsia"/>
@@ -900,7 +892,7 @@
                     </pic:cNvPicPr>
                   </pic:nvPicPr>
                   <pic:blipFill rotWithShape="1">
-                    <a:blip r:embed="rId5">
+                    <a:blip r:embed="rId7">
                       <a:extLst>
                         <a:ext uri="{28A0092B-C50C-407E-A947-70E740481C1C}">
                           <a14:useLocalDpi xmlns:a14="http://schemas.microsoft.com/office/drawing/2010/main" val="0"/>
@@ -963,7 +955,7 @@
                     </pic:cNvPicPr>
                   </pic:nvPicPr>
                   <pic:blipFill rotWithShape="1">
-                    <a:blip r:embed="rId6">
+                    <a:blip r:embed="rId8">
                       <a:extLst>
                         <a:ext uri="{28A0092B-C50C-407E-A947-70E740481C1C}">
                           <a14:useLocalDpi xmlns:a14="http://schemas.microsoft.com/office/drawing/2010/main" val="0"/>
@@ -998,18 +990,12 @@
         </w:drawing>
       </w:r>
     </w:p>
-    <w:p>
-      <w:pPr>
-        <w:rPr>
-          <w:rFonts w:hint="eastAsia"/>
-        </w:rPr>
-      </w:pPr>
-    </w:p>
+    <w:p/>
     <w:p>
       <w:pPr>
         <w:pStyle w:val="3"/>
       </w:pPr>
-      <w:bookmarkStart w:id="4" w:name="_Toc405906073"/>
+      <w:bookmarkStart w:id="5" w:name="_Toc405906073"/>
       <w:r>
         <w:rPr>
           <w:rFonts w:hint="eastAsia"/>
@@ -1028,33 +1014,23 @@
         </w:rPr>
         <w:t>修改任务</w:t>
       </w:r>
-      <w:bookmarkEnd w:id="4"/>
+      <w:bookmarkEnd w:id="5"/>
     </w:p>
     <w:p>
       <w:pPr>
         <w:rPr>
-          <w:rFonts w:ascii="微软雅黑" w:eastAsia="微软雅黑" w:hAnsi="微软雅黑" w:hint="eastAsia"/>
+          <w:rFonts w:ascii="微软雅黑" w:eastAsia="微软雅黑" w:hAnsi="微软雅黑"/>
           <w:sz w:val="24"/>
           <w:szCs w:val="24"/>
         </w:rPr>
       </w:pPr>
-      <w:proofErr w:type="gramStart"/>
       <w:r>
         <w:rPr>
           <w:rFonts w:ascii="微软雅黑" w:eastAsia="微软雅黑" w:hAnsi="微软雅黑"/>
           <w:sz w:val="24"/>
           <w:szCs w:val="24"/>
         </w:rPr>
-        <w:t>长按所要</w:t>
-      </w:r>
-      <w:proofErr w:type="gramEnd"/>
-      <w:r>
-        <w:rPr>
-          <w:rFonts w:ascii="微软雅黑" w:eastAsia="微软雅黑" w:hAnsi="微软雅黑"/>
-          <w:sz w:val="24"/>
-          <w:szCs w:val="24"/>
-        </w:rPr>
-        <w:t>编辑的任务项</w:t>
+        <w:t>长按所要编辑的任务项</w:t>
       </w:r>
       <w:r>
         <w:rPr>
@@ -1106,7 +1082,7 @@
                     </pic:cNvPicPr>
                   </pic:nvPicPr>
                   <pic:blipFill rotWithShape="1">
-                    <a:blip r:embed="rId7">
+                    <a:blip r:embed="rId9">
                       <a:extLst>
                         <a:ext uri="{28A0092B-C50C-407E-A947-70E740481C1C}">
                           <a14:useLocalDpi xmlns:a14="http://schemas.microsoft.com/office/drawing/2010/main" val="0"/>
@@ -1172,7 +1148,7 @@
                     </pic:cNvPicPr>
                   </pic:nvPicPr>
                   <pic:blipFill rotWithShape="1">
-                    <a:blip r:embed="rId8">
+                    <a:blip r:embed="rId10">
                       <a:extLst>
                         <a:ext uri="{28A0092B-C50C-407E-A947-70E740481C1C}">
                           <a14:useLocalDpi xmlns:a14="http://schemas.microsoft.com/office/drawing/2010/main" val="0"/>
@@ -1212,7 +1188,7 @@
       <w:pPr>
         <w:pStyle w:val="3"/>
       </w:pPr>
-      <w:bookmarkStart w:id="5" w:name="_Toc405906074"/>
+      <w:bookmarkStart w:id="6" w:name="_Toc405906074"/>
       <w:r>
         <w:t>2</w:t>
       </w:r>
@@ -1222,7 +1198,7 @@
       <w:r>
         <w:t>查看任务</w:t>
       </w:r>
-      <w:bookmarkEnd w:id="5"/>
+      <w:bookmarkEnd w:id="6"/>
     </w:p>
     <w:p>
       <w:pPr>
@@ -1266,7 +1242,7 @@
                     </pic:cNvPicPr>
                   </pic:nvPicPr>
                   <pic:blipFill rotWithShape="1">
-                    <a:blip r:embed="rId9">
+                    <a:blip r:embed="rId11">
                       <a:extLst>
                         <a:ext uri="{28A0092B-C50C-407E-A947-70E740481C1C}">
                           <a14:useLocalDpi xmlns:a14="http://schemas.microsoft.com/office/drawing/2010/main" val="0"/>
@@ -1338,54 +1314,51 @@
     <w:p>
       <w:pPr>
         <w:rPr>
+          <w:rFonts w:ascii="微软雅黑" w:eastAsia="微软雅黑" w:hAnsi="微软雅黑"/>
+          <w:color w:val="FF0000"/>
+          <w:sz w:val="24"/>
+          <w:szCs w:val="24"/>
+        </w:rPr>
+      </w:pPr>
+      <w:r>
+        <w:rPr>
           <w:rFonts w:ascii="微软雅黑" w:eastAsia="微软雅黑" w:hAnsi="微软雅黑" w:hint="eastAsia"/>
           <w:color w:val="FF0000"/>
           <w:sz w:val="24"/>
           <w:szCs w:val="24"/>
         </w:rPr>
-      </w:pPr>
-      <w:r>
-        <w:rPr>
-          <w:rFonts w:ascii="微软雅黑" w:eastAsia="微软雅黑" w:hAnsi="微软雅黑" w:hint="eastAsia"/>
-          <w:color w:val="FF0000"/>
-          <w:sz w:val="24"/>
-          <w:szCs w:val="24"/>
-        </w:rPr>
         <w:t>（此处缺一张图）</w:t>
       </w:r>
     </w:p>
     <w:p>
       <w:pPr>
         <w:pStyle w:val="2"/>
+      </w:pPr>
+      <w:bookmarkStart w:id="7" w:name="_Toc405906075"/>
+      <w:r>
         <w:rPr>
           <w:rFonts w:hint="eastAsia"/>
         </w:rPr>
-      </w:pPr>
-      <w:bookmarkStart w:id="6" w:name="_Toc405906075"/>
+        <w:t>2</w:t>
+      </w:r>
       <w:r>
         <w:rPr>
           <w:rFonts w:hint="eastAsia"/>
         </w:rPr>
-        <w:t>2</w:t>
+        <w:t xml:space="preserve">.2 </w:t>
       </w:r>
       <w:r>
         <w:rPr>
           <w:rFonts w:hint="eastAsia"/>
         </w:rPr>
-        <w:t xml:space="preserve">.2 </w:t>
-      </w:r>
-      <w:r>
-        <w:rPr>
-          <w:rFonts w:hint="eastAsia"/>
-        </w:rPr>
         <w:t>统计任务</w:t>
       </w:r>
-      <w:bookmarkEnd w:id="6"/>
+      <w:bookmarkEnd w:id="7"/>
     </w:p>
     <w:p>
       <w:pPr>
         <w:rPr>
-          <w:rFonts w:ascii="微软雅黑" w:eastAsia="微软雅黑" w:hAnsi="微软雅黑" w:hint="eastAsia"/>
+          <w:rFonts w:ascii="微软雅黑" w:eastAsia="微软雅黑" w:hAnsi="微软雅黑"/>
           <w:sz w:val="24"/>
           <w:szCs w:val="24"/>
         </w:rPr>
@@ -1428,7 +1401,7 @@
                     </pic:cNvPicPr>
                   </pic:nvPicPr>
                   <pic:blipFill rotWithShape="1">
-                    <a:blip r:embed="rId10">
+                    <a:blip r:embed="rId12">
                       <a:extLst>
                         <a:ext uri="{28A0092B-C50C-407E-A947-70E740481C1C}">
                           <a14:useLocalDpi xmlns:a14="http://schemas.microsoft.com/office/drawing/2010/main" val="0"/>
@@ -1484,7 +1457,7 @@
           <w:noProof/>
         </w:rPr>
       </w:pPr>
-      <w:bookmarkStart w:id="7" w:name="_Toc405906076"/>
+      <w:bookmarkStart w:id="8" w:name="_Toc405906076"/>
       <w:r>
         <w:rPr>
           <w:rFonts w:hint="eastAsia"/>
@@ -1506,7 +1479,7 @@
         </w:rPr>
         <w:t>任务提醒</w:t>
       </w:r>
-      <w:bookmarkEnd w:id="7"/>
+      <w:bookmarkEnd w:id="8"/>
     </w:p>
     <w:p>
       <w:pPr>
@@ -1543,24 +1516,22 @@
     </w:p>
     <w:p>
       <w:pPr>
+        <w:rPr>
+          <w:rFonts w:ascii="微软雅黑" w:eastAsia="微软雅黑" w:hAnsi="微软雅黑"/>
+          <w:color w:val="FF0000"/>
+          <w:sz w:val="24"/>
+          <w:szCs w:val="24"/>
+        </w:rPr>
+      </w:pPr>
+      <w:r>
         <w:rPr>
           <w:rFonts w:ascii="微软雅黑" w:eastAsia="微软雅黑" w:hAnsi="微软雅黑" w:hint="eastAsia"/>
           <w:color w:val="FF0000"/>
           <w:sz w:val="24"/>
           <w:szCs w:val="24"/>
         </w:rPr>
-      </w:pPr>
-      <w:r>
-        <w:rPr>
-          <w:rFonts w:ascii="微软雅黑" w:eastAsia="微软雅黑" w:hAnsi="微软雅黑" w:hint="eastAsia"/>
-          <w:color w:val="FF0000"/>
-          <w:sz w:val="24"/>
-          <w:szCs w:val="24"/>
-        </w:rPr>
         <w:t>（这张图的出现有点难度）</w:t>
       </w:r>
-      <w:bookmarkStart w:id="8" w:name="_GoBack"/>
-      <w:bookmarkEnd w:id="8"/>
     </w:p>
     <w:sectPr>
       <w:pgSz w:w="11906" w:h="16838"/>
@@ -1570,6 +1541,44 @@
     </w:sectPr>
   </w:body>
 </w:document>
+</file>
+
+<file path=word/endnotes.xml><?xml version="1.0" encoding="utf-8"?>
+<w:endnotes xmlns:wpc="http://schemas.microsoft.com/office/word/2010/wordprocessingCanvas" xmlns:mc="http://schemas.openxmlformats.org/markup-compatibility/2006" xmlns:o="urn:schemas-microsoft-com:office:office" xmlns:r="http://schemas.openxmlformats.org/officeDocument/2006/relationships" xmlns:m="http://schemas.openxmlformats.org/officeDocument/2006/math" xmlns:v="urn:schemas-microsoft-com:vml" xmlns:wp14="http://schemas.microsoft.com/office/word/2010/wordprocessingDrawing" xmlns:wp="http://schemas.openxmlformats.org/drawingml/2006/wordprocessingDrawing" xmlns:w10="urn:schemas-microsoft-com:office:word" xmlns:w="http://schemas.openxmlformats.org/wordprocessingml/2006/main" xmlns:w14="http://schemas.microsoft.com/office/word/2010/wordml" xmlns:w15="http://schemas.microsoft.com/office/word/2012/wordml" xmlns:wpg="http://schemas.microsoft.com/office/word/2010/wordprocessingGroup" xmlns:wpi="http://schemas.microsoft.com/office/word/2010/wordprocessingInk" xmlns:wne="http://schemas.microsoft.com/office/word/2006/wordml" xmlns:wps="http://schemas.microsoft.com/office/word/2010/wordprocessingShape" mc:Ignorable="w14 w15 wp14">
+  <w:endnote w:type="separator" w:id="-1">
+    <w:p>
+      <w:r>
+        <w:separator/>
+      </w:r>
+    </w:p>
+  </w:endnote>
+  <w:endnote w:type="continuationSeparator" w:id="0">
+    <w:p>
+      <w:r>
+        <w:continuationSeparator/>
+      </w:r>
+    </w:p>
+  </w:endnote>
+</w:endnotes>
+</file>
+
+<file path=word/footnotes.xml><?xml version="1.0" encoding="utf-8"?>
+<w:footnotes xmlns:wpc="http://schemas.microsoft.com/office/word/2010/wordprocessingCanvas" xmlns:mc="http://schemas.openxmlformats.org/markup-compatibility/2006" xmlns:o="urn:schemas-microsoft-com:office:office" xmlns:r="http://schemas.openxmlformats.org/officeDocument/2006/relationships" xmlns:m="http://schemas.openxmlformats.org/officeDocument/2006/math" xmlns:v="urn:schemas-microsoft-com:vml" xmlns:wp14="http://schemas.microsoft.com/office/word/2010/wordprocessingDrawing" xmlns:wp="http://schemas.openxmlformats.org/drawingml/2006/wordprocessingDrawing" xmlns:w10="urn:schemas-microsoft-com:office:word" xmlns:w="http://schemas.openxmlformats.org/wordprocessingml/2006/main" xmlns:w14="http://schemas.microsoft.com/office/word/2010/wordml" xmlns:w15="http://schemas.microsoft.com/office/word/2012/wordml" xmlns:wpg="http://schemas.microsoft.com/office/word/2010/wordprocessingGroup" xmlns:wpi="http://schemas.microsoft.com/office/word/2010/wordprocessingInk" xmlns:wne="http://schemas.microsoft.com/office/word/2006/wordml" xmlns:wps="http://schemas.microsoft.com/office/word/2010/wordprocessingShape" mc:Ignorable="w14 w15 wp14">
+  <w:footnote w:type="separator" w:id="-1">
+    <w:p>
+      <w:r>
+        <w:separator/>
+      </w:r>
+    </w:p>
+  </w:footnote>
+  <w:footnote w:type="continuationSeparator" w:id="0">
+    <w:p>
+      <w:r>
+        <w:continuationSeparator/>
+      </w:r>
+    </w:p>
+  </w:footnote>
+</w:footnotes>
 </file>
 
 <file path=word/styles.xml><?xml version="1.0" encoding="utf-8"?>
@@ -2195,566 +2204,72 @@
       <w:u w:val="single"/>
     </w:rPr>
   </w:style>
-</w:styles>
-</file>
-
-<file path=word/glossary/document.xml><?xml version="1.0" encoding="utf-8"?>
-<w:glossaryDocument xmlns:wpc="http://schemas.microsoft.com/office/word/2010/wordprocessingCanvas" xmlns:mc="http://schemas.openxmlformats.org/markup-compatibility/2006" xmlns:o="urn:schemas-microsoft-com:office:office" xmlns:r="http://schemas.openxmlformats.org/officeDocument/2006/relationships" xmlns:m="http://schemas.openxmlformats.org/officeDocument/2006/math" xmlns:v="urn:schemas-microsoft-com:vml" xmlns:wp14="http://schemas.microsoft.com/office/word/2010/wordprocessingDrawing" xmlns:wp="http://schemas.openxmlformats.org/drawingml/2006/wordprocessingDrawing" xmlns:w10="urn:schemas-microsoft-com:office:word" xmlns:w="http://schemas.openxmlformats.org/wordprocessingml/2006/main" xmlns:w14="http://schemas.microsoft.com/office/word/2010/wordml" xmlns:w15="http://schemas.microsoft.com/office/word/2012/wordml" xmlns:wpg="http://schemas.microsoft.com/office/word/2010/wordprocessingGroup" xmlns:wpi="http://schemas.microsoft.com/office/word/2010/wordprocessingInk" xmlns:wne="http://schemas.microsoft.com/office/word/2006/wordml" xmlns:wps="http://schemas.microsoft.com/office/word/2010/wordprocessingShape" mc:Ignorable="w14 w15 wp14"/>
-</file>
-
-<file path=word/glossary/fontTable.xml><?xml version="1.0" encoding="utf-8"?>
-<w:fonts xmlns:mc="http://schemas.openxmlformats.org/markup-compatibility/2006" xmlns:r="http://schemas.openxmlformats.org/officeDocument/2006/relationships" xmlns:w="http://schemas.openxmlformats.org/wordprocessingml/2006/main" xmlns:w14="http://schemas.microsoft.com/office/word/2010/wordml" xmlns:w15="http://schemas.microsoft.com/office/word/2012/wordml" mc:Ignorable="w14 w15">
-  <w:font w:name="Calibri">
-    <w:panose1 w:val="020F0502020204030204"/>
-    <w:charset w:val="00"/>
-    <w:family w:val="swiss"/>
-    <w:pitch w:val="variable"/>
-    <w:sig w:usb0="E00002FF" w:usb1="4000ACFF" w:usb2="00000001" w:usb3="00000000" w:csb0="0000019F" w:csb1="00000000"/>
-  </w:font>
-  <w:font w:name="宋体">
-    <w:altName w:val="SimSun"/>
-    <w:panose1 w:val="02010600030101010101"/>
-    <w:charset w:val="86"/>
-    <w:family w:val="auto"/>
-    <w:pitch w:val="variable"/>
-    <w:sig w:usb0="00000003" w:usb1="288F0000" w:usb2="00000016" w:usb3="00000000" w:csb0="00040001" w:csb1="00000000"/>
-  </w:font>
-  <w:font w:name="Times New Roman">
-    <w:panose1 w:val="02020603050405020304"/>
-    <w:charset w:val="00"/>
-    <w:family w:val="roman"/>
-    <w:pitch w:val="variable"/>
-    <w:sig w:usb0="E0002EFF" w:usb1="C0007843" w:usb2="00000009" w:usb3="00000000" w:csb0="000001FF" w:csb1="00000000"/>
-  </w:font>
-  <w:font w:name="Calibri Light">
-    <w:panose1 w:val="020F0302020204030204"/>
-    <w:charset w:val="00"/>
-    <w:family w:val="swiss"/>
-    <w:pitch w:val="variable"/>
-    <w:sig w:usb0="A00002EF" w:usb1="4000207B" w:usb2="00000000" w:usb3="00000000" w:csb0="0000019F" w:csb1="00000000"/>
-  </w:font>
-  <w:font w:name="黑体">
-    <w:altName w:val="SimHei"/>
-    <w:panose1 w:val="02010609060101010101"/>
-    <w:charset w:val="86"/>
-    <w:family w:val="modern"/>
-    <w:pitch w:val="fixed"/>
-    <w:sig w:usb0="800002BF" w:usb1="38CF7CFA" w:usb2="00000016" w:usb3="00000000" w:csb0="00040001" w:csb1="00000000"/>
-  </w:font>
-  <w:font w:name="微软雅黑">
-    <w:panose1 w:val="020B0503020204020204"/>
-    <w:charset w:val="86"/>
-    <w:family w:val="swiss"/>
-    <w:pitch w:val="variable"/>
-    <w:sig w:usb0="80000287" w:usb1="28CF3C52" w:usb2="00000016" w:usb3="00000000" w:csb0="0004001F" w:csb1="00000000"/>
-  </w:font>
-</w:fonts>
-</file>
-
-<file path=word/glossary/settings.xml><?xml version="1.0" encoding="utf-8"?>
-<w:settings xmlns:mc="http://schemas.openxmlformats.org/markup-compatibility/2006" xmlns:o="urn:schemas-microsoft-com:office:office" xmlns:r="http://schemas.openxmlformats.org/officeDocument/2006/relationships" xmlns:m="http://schemas.openxmlformats.org/officeDocument/2006/math" xmlns:v="urn:schemas-microsoft-com:vml" xmlns:w10="urn:schemas-microsoft-com:office:word" xmlns:w="http://schemas.openxmlformats.org/wordprocessingml/2006/main" xmlns:w14="http://schemas.microsoft.com/office/word/2010/wordml" xmlns:w15="http://schemas.microsoft.com/office/word/2012/wordml" xmlns:sl="http://schemas.openxmlformats.org/schemaLibrary/2006/main" mc:Ignorable="w14 w15">
-  <w:view w:val="normal"/>
-  <w:bordersDoNotSurroundHeader/>
-  <w:bordersDoNotSurroundFooter/>
-  <w:defaultTabStop w:val="420"/>
-  <w:drawingGridVerticalSpacing w:val="156"/>
-  <w:displayHorizontalDrawingGridEvery w:val="0"/>
-  <w:displayVerticalDrawingGridEvery w:val="2"/>
-  <w:characterSpacingControl w:val="compressPunctuation"/>
-  <w:compat>
-    <w:spaceForUL/>
-    <w:balanceSingleByteDoubleByteWidth/>
-    <w:doNotLeaveBackslashAlone/>
-    <w:ulTrailSpace/>
-    <w:doNotExpandShiftReturn/>
-    <w:adjustLineHeightInTable/>
-    <w:useFELayout/>
-    <w:compatSetting w:name="compatibilityMode" w:uri="http://schemas.microsoft.com/office/word" w:val="15"/>
-    <w:compatSetting w:name="overrideTableStyleFontSizeAndJustification" w:uri="http://schemas.microsoft.com/office/word" w:val="1"/>
-    <w:compatSetting w:name="enableOpenTypeFeatures" w:uri="http://schemas.microsoft.com/office/word" w:val="1"/>
-    <w:compatSetting w:name="doNotFlipMirrorIndents" w:uri="http://schemas.microsoft.com/office/word" w:val="1"/>
-    <w:compatSetting w:name="differentiateMultirowTableHeaders" w:uri="http://schemas.microsoft.com/office/word" w:val="1"/>
-  </w:compat>
-  <w:rsids>
-    <w:rsidRoot w:val="007E0950"/>
-    <w:rsid w:val="00150FF9"/>
-    <w:rsid w:val="007E0950"/>
-  </w:rsids>
-  <m:mathPr>
-    <m:mathFont m:val="Cambria Math"/>
-    <m:brkBin m:val="before"/>
-    <m:brkBinSub m:val="--"/>
-    <m:smallFrac m:val="0"/>
-    <m:dispDef/>
-    <m:lMargin m:val="0"/>
-    <m:rMargin m:val="0"/>
-    <m:defJc m:val="centerGroup"/>
-    <m:wrapIndent m:val="1440"/>
-    <m:intLim m:val="subSup"/>
-    <m:naryLim m:val="undOvr"/>
-  </m:mathPr>
-  <w:themeFontLang w:val="en-US" w:eastAsia="zh-CN"/>
-  <w:clrSchemeMapping w:bg1="light1" w:t1="dark1" w:bg2="light2" w:t2="dark2" w:accent1="accent1" w:accent2="accent2" w:accent3="accent3" w:accent4="accent4" w:accent5="accent5" w:accent6="accent6" w:hyperlink="hyperlink" w:followedHyperlink="followedHyperlink"/>
-  <w:decimalSymbol w:val="."/>
-  <w:listSeparator w:val=","/>
-  <w15:chartTrackingRefBased/>
-</w:settings>
-</file>
-
-<file path=word/glossary/styles.xml><?xml version="1.0" encoding="utf-8"?>
-<w:styles xmlns:mc="http://schemas.openxmlformats.org/markup-compatibility/2006" xmlns:r="http://schemas.openxmlformats.org/officeDocument/2006/relationships" xmlns:w="http://schemas.openxmlformats.org/wordprocessingml/2006/main" xmlns:w14="http://schemas.microsoft.com/office/word/2010/wordml" xmlns:w15="http://schemas.microsoft.com/office/word/2012/wordml" mc:Ignorable="w14 w15">
-  <w:docDefaults>
-    <w:rPrDefault>
-      <w:rPr>
-        <w:rFonts w:asciiTheme="minorHAnsi" w:eastAsiaTheme="minorEastAsia" w:hAnsiTheme="minorHAnsi" w:cstheme="minorBidi"/>
-        <w:kern w:val="2"/>
-        <w:sz w:val="21"/>
-        <w:szCs w:val="22"/>
-        <w:lang w:val="en-US" w:eastAsia="zh-CN" w:bidi="ar-SA"/>
-      </w:rPr>
-    </w:rPrDefault>
-    <w:pPrDefault/>
-  </w:docDefaults>
-  <w:latentStyles w:defLockedState="0" w:defUIPriority="99" w:defSemiHidden="0" w:defUnhideWhenUsed="0" w:defQFormat="0" w:count="371">
-    <w:lsdException w:name="Normal" w:uiPriority="0" w:qFormat="1"/>
-    <w:lsdException w:name="heading 1" w:uiPriority="9" w:qFormat="1"/>
-    <w:lsdException w:name="heading 2" w:semiHidden="1" w:uiPriority="9" w:unhideWhenUsed="1" w:qFormat="1"/>
-    <w:lsdException w:name="heading 3" w:semiHidden="1" w:uiPriority="9" w:unhideWhenUsed="1" w:qFormat="1"/>
-    <w:lsdException w:name="heading 4" w:semiHidden="1" w:uiPriority="9" w:unhideWhenUsed="1" w:qFormat="1"/>
-    <w:lsdException w:name="heading 5" w:semiHidden="1" w:uiPriority="9" w:unhideWhenUsed="1" w:qFormat="1"/>
-    <w:lsdException w:name="heading 6" w:semiHidden="1" w:uiPriority="9" w:unhideWhenUsed="1" w:qFormat="1"/>
-    <w:lsdException w:name="heading 7" w:semiHidden="1" w:uiPriority="9" w:unhideWhenUsed="1" w:qFormat="1"/>
-    <w:lsdException w:name="heading 8" w:semiHidden="1" w:uiPriority="9" w:unhideWhenUsed="1" w:qFormat="1"/>
-    <w:lsdException w:name="heading 9" w:semiHidden="1" w:uiPriority="9" w:unhideWhenUsed="1" w:qFormat="1"/>
-    <w:lsdException w:name="index 1" w:semiHidden="1" w:unhideWhenUsed="1"/>
-    <w:lsdException w:name="index 2" w:semiHidden="1" w:unhideWhenUsed="1"/>
-    <w:lsdException w:name="index 3" w:semiHidden="1" w:unhideWhenUsed="1"/>
-    <w:lsdException w:name="index 4" w:semiHidden="1" w:unhideWhenUsed="1"/>
-    <w:lsdException w:name="index 5" w:semiHidden="1" w:unhideWhenUsed="1"/>
-    <w:lsdException w:name="index 6" w:semiHidden="1" w:unhideWhenUsed="1"/>
-    <w:lsdException w:name="index 7" w:semiHidden="1" w:unhideWhenUsed="1"/>
-    <w:lsdException w:name="index 8" w:semiHidden="1" w:unhideWhenUsed="1"/>
-    <w:lsdException w:name="index 9" w:semiHidden="1" w:unhideWhenUsed="1"/>
-    <w:lsdException w:name="toc 1" w:semiHidden="1" w:uiPriority="39" w:unhideWhenUsed="1"/>
-    <w:lsdException w:name="toc 2" w:semiHidden="1" w:uiPriority="39" w:unhideWhenUsed="1"/>
-    <w:lsdException w:name="toc 3" w:semiHidden="1" w:uiPriority="39" w:unhideWhenUsed="1"/>
-    <w:lsdException w:name="toc 4" w:semiHidden="1" w:uiPriority="39" w:unhideWhenUsed="1"/>
-    <w:lsdException w:name="toc 5" w:semiHidden="1" w:uiPriority="39" w:unhideWhenUsed="1"/>
-    <w:lsdException w:name="toc 6" w:semiHidden="1" w:uiPriority="39" w:unhideWhenUsed="1"/>
-    <w:lsdException w:name="toc 7" w:semiHidden="1" w:uiPriority="39" w:unhideWhenUsed="1"/>
-    <w:lsdException w:name="toc 8" w:semiHidden="1" w:uiPriority="39" w:unhideWhenUsed="1"/>
-    <w:lsdException w:name="toc 9" w:semiHidden="1" w:uiPriority="39" w:unhideWhenUsed="1"/>
-    <w:lsdException w:name="Normal Indent" w:semiHidden="1" w:unhideWhenUsed="1"/>
-    <w:lsdException w:name="footnote text" w:semiHidden="1" w:unhideWhenUsed="1"/>
-    <w:lsdException w:name="annotation text" w:semiHidden="1" w:unhideWhenUsed="1"/>
-    <w:lsdException w:name="header" w:semiHidden="1" w:unhideWhenUsed="1"/>
-    <w:lsdException w:name="footer" w:semiHidden="1" w:unhideWhenUsed="1"/>
-    <w:lsdException w:name="index heading" w:semiHidden="1" w:unhideWhenUsed="1"/>
-    <w:lsdException w:name="caption" w:semiHidden="1" w:uiPriority="35" w:unhideWhenUsed="1" w:qFormat="1"/>
-    <w:lsdException w:name="table of figures" w:semiHidden="1" w:unhideWhenUsed="1"/>
-    <w:lsdException w:name="envelope address" w:semiHidden="1" w:unhideWhenUsed="1"/>
-    <w:lsdException w:name="envelope return" w:semiHidden="1" w:unhideWhenUsed="1"/>
-    <w:lsdException w:name="footnote reference" w:semiHidden="1" w:unhideWhenUsed="1"/>
-    <w:lsdException w:name="annotation reference" w:semiHidden="1" w:unhideWhenUsed="1"/>
-    <w:lsdException w:name="line number" w:semiHidden="1" w:unhideWhenUsed="1"/>
-    <w:lsdException w:name="page number" w:semiHidden="1" w:unhideWhenUsed="1"/>
-    <w:lsdException w:name="endnote reference" w:semiHidden="1" w:unhideWhenUsed="1"/>
-    <w:lsdException w:name="endnote text" w:semiHidden="1" w:unhideWhenUsed="1"/>
-    <w:lsdException w:name="table of authorities" w:semiHidden="1" w:unhideWhenUsed="1"/>
-    <w:lsdException w:name="macro" w:semiHidden="1" w:unhideWhenUsed="1"/>
-    <w:lsdException w:name="toa heading" w:semiHidden="1" w:unhideWhenUsed="1"/>
-    <w:lsdException w:name="List" w:semiHidden="1" w:unhideWhenUsed="1"/>
-    <w:lsdException w:name="List Bullet" w:semiHidden="1" w:unhideWhenUsed="1"/>
-    <w:lsdException w:name="List Number" w:semiHidden="1" w:unhideWhenUsed="1"/>
-    <w:lsdException w:name="List 2" w:semiHidden="1" w:unhideWhenUsed="1"/>
-    <w:lsdException w:name="List 3" w:semiHidden="1" w:unhideWhenUsed="1"/>
-    <w:lsdException w:name="List 4" w:semiHidden="1" w:unhideWhenUsed="1"/>
-    <w:lsdException w:name="List 5" w:semiHidden="1" w:unhideWhenUsed="1"/>
-    <w:lsdException w:name="List Bullet 2" w:semiHidden="1" w:unhideWhenUsed="1"/>
-    <w:lsdException w:name="List Bullet 3" w:semiHidden="1" w:unhideWhenUsed="1"/>
-    <w:lsdException w:name="List Bullet 4" w:semiHidden="1" w:unhideWhenUsed="1"/>
-    <w:lsdException w:name="List Bullet 5" w:semiHidden="1" w:unhideWhenUsed="1"/>
-    <w:lsdException w:name="List Number 2" w:semiHidden="1" w:unhideWhenUsed="1"/>
-    <w:lsdException w:name="List Number 3" w:semiHidden="1" w:unhideWhenUsed="1"/>
-    <w:lsdException w:name="List Number 4" w:semiHidden="1" w:unhideWhenUsed="1"/>
-    <w:lsdException w:name="List Number 5" w:semiHidden="1" w:unhideWhenUsed="1"/>
-    <w:lsdException w:name="Title" w:uiPriority="10" w:qFormat="1"/>
-    <w:lsdException w:name="Closing" w:semiHidden="1" w:unhideWhenUsed="1"/>
-    <w:lsdException w:name="Signature" w:semiHidden="1" w:unhideWhenUsed="1"/>
-    <w:lsdException w:name="Default Paragraph Font" w:semiHidden="1" w:uiPriority="1" w:unhideWhenUsed="1"/>
-    <w:lsdException w:name="Body Text" w:semiHidden="1" w:unhideWhenUsed="1"/>
-    <w:lsdException w:name="Body Text Indent" w:semiHidden="1" w:unhideWhenUsed="1"/>
-    <w:lsdException w:name="List Continue" w:semiHidden="1" w:unhideWhenUsed="1"/>
-    <w:lsdException w:name="List Continue 2" w:semiHidden="1" w:unhideWhenUsed="1"/>
-    <w:lsdException w:name="List Continue 3" w:semiHidden="1" w:unhideWhenUsed="1"/>
-    <w:lsdException w:name="List Continue 4" w:semiHidden="1" w:unhideWhenUsed="1"/>
-    <w:lsdException w:name="List Continue 5" w:semiHidden="1" w:unhideWhenUsed="1"/>
-    <w:lsdException w:name="Message Header" w:semiHidden="1" w:unhideWhenUsed="1"/>
-    <w:lsdException w:name="Subtitle" w:uiPriority="11" w:qFormat="1"/>
-    <w:lsdException w:name="Salutation" w:semiHidden="1" w:unhideWhenUsed="1"/>
-    <w:lsdException w:name="Date" w:semiHidden="1" w:unhideWhenUsed="1"/>
-    <w:lsdException w:name="Body Text First Indent" w:semiHidden="1" w:unhideWhenUsed="1"/>
-    <w:lsdException w:name="Body Text First Indent 2" w:semiHidden="1" w:unhideWhenUsed="1"/>
-    <w:lsdException w:name="Note Heading" w:semiHidden="1" w:unhideWhenUsed="1"/>
-    <w:lsdException w:name="Body Text 2" w:semiHidden="1" w:unhideWhenUsed="1"/>
-    <w:lsdException w:name="Body Text 3" w:semiHidden="1" w:unhideWhenUsed="1"/>
-    <w:lsdException w:name="Body Text Indent 2" w:semiHidden="1" w:unhideWhenUsed="1"/>
-    <w:lsdException w:name="Body Text Indent 3" w:semiHidden="1" w:unhideWhenUsed="1"/>
-    <w:lsdException w:name="Block Text" w:semiHidden="1" w:unhideWhenUsed="1"/>
-    <w:lsdException w:name="Hyperlink" w:semiHidden="1" w:unhideWhenUsed="1"/>
-    <w:lsdException w:name="FollowedHyperlink" w:semiHidden="1" w:unhideWhenUsed="1"/>
-    <w:lsdException w:name="Strong" w:uiPriority="22" w:qFormat="1"/>
-    <w:lsdException w:name="Emphasis" w:uiPriority="20" w:qFormat="1"/>
-    <w:lsdException w:name="Document Map" w:semiHidden="1" w:unhideWhenUsed="1"/>
-    <w:lsdException w:name="Plain Text" w:semiHidden="1" w:unhideWhenUsed="1"/>
-    <w:lsdException w:name="E-mail Signature" w:semiHidden="1" w:unhideWhenUsed="1"/>
-    <w:lsdException w:name="HTML Top of Form" w:semiHidden="1" w:unhideWhenUsed="1"/>
-    <w:lsdException w:name="HTML Bottom of Form" w:semiHidden="1" w:unhideWhenUsed="1"/>
-    <w:lsdException w:name="Normal (Web)" w:semiHidden="1" w:unhideWhenUsed="1"/>
-    <w:lsdException w:name="HTML Acronym" w:semiHidden="1" w:unhideWhenUsed="1"/>
-    <w:lsdException w:name="HTML Address" w:semiHidden="1" w:unhideWhenUsed="1"/>
-    <w:lsdException w:name="HTML Cite" w:semiHidden="1" w:unhideWhenUsed="1"/>
-    <w:lsdException w:name="HTML Code" w:semiHidden="1" w:unhideWhenUsed="1"/>
-    <w:lsdException w:name="HTML Definition" w:semiHidden="1" w:unhideWhenUsed="1"/>
-    <w:lsdException w:name="HTML Keyboard" w:semiHidden="1" w:unhideWhenUsed="1"/>
-    <w:lsdException w:name="HTML Preformatted" w:semiHidden="1" w:unhideWhenUsed="1"/>
-    <w:lsdException w:name="HTML Sample" w:semiHidden="1" w:unhideWhenUsed="1"/>
-    <w:lsdException w:name="HTML Typewriter" w:semiHidden="1" w:unhideWhenUsed="1"/>
-    <w:lsdException w:name="HTML Variable" w:semiHidden="1" w:unhideWhenUsed="1"/>
-    <w:lsdException w:name="Normal Table" w:semiHidden="1" w:unhideWhenUsed="1"/>
-    <w:lsdException w:name="annotation subject" w:semiHidden="1" w:unhideWhenUsed="1"/>
-    <w:lsdException w:name="No List" w:semiHidden="1" w:unhideWhenUsed="1"/>
-    <w:lsdException w:name="Outline List 1" w:semiHidden="1" w:unhideWhenUsed="1"/>
-    <w:lsdException w:name="Outline List 2" w:semiHidden="1" w:unhideWhenUsed="1"/>
-    <w:lsdException w:name="Outline List 3" w:semiHidden="1" w:unhideWhenUsed="1"/>
-    <w:lsdException w:name="Table Simple 1" w:semiHidden="1" w:unhideWhenUsed="1"/>
-    <w:lsdException w:name="Table Simple 2" w:semiHidden="1" w:unhideWhenUsed="1"/>
-    <w:lsdException w:name="Table Simple 3" w:semiHidden="1" w:unhideWhenUsed="1"/>
-    <w:lsdException w:name="Table Classic 1" w:semiHidden="1" w:unhideWhenUsed="1"/>
-    <w:lsdException w:name="Table Classic 2" w:semiHidden="1" w:unhideWhenUsed="1"/>
-    <w:lsdException w:name="Table Classic 3" w:semiHidden="1" w:unhideWhenUsed="1"/>
-    <w:lsdException w:name="Table Classic 4" w:semiHidden="1" w:unhideWhenUsed="1"/>
-    <w:lsdException w:name="Table Colorful 1" w:semiHidden="1" w:unhideWhenUsed="1"/>
-    <w:lsdException w:name="Table Colorful 2" w:semiHidden="1" w:unhideWhenUsed="1"/>
-    <w:lsdException w:name="Table Colorful 3" w:semiHidden="1" w:unhideWhenUsed="1"/>
-    <w:lsdException w:name="Table Columns 1" w:semiHidden="1" w:unhideWhenUsed="1"/>
-    <w:lsdException w:name="Table Columns 2" w:semiHidden="1" w:unhideWhenUsed="1"/>
-    <w:lsdException w:name="Table Columns 3" w:semiHidden="1" w:unhideWhenUsed="1"/>
-    <w:lsdException w:name="Table Columns 4" w:semiHidden="1" w:unhideWhenUsed="1"/>
-    <w:lsdException w:name="Table Columns 5" w:semiHidden="1" w:unhideWhenUsed="1"/>
-    <w:lsdException w:name="Table Grid 1" w:semiHidden="1" w:unhideWhenUsed="1"/>
-    <w:lsdException w:name="Table Grid 2" w:semiHidden="1" w:unhideWhenUsed="1"/>
-    <w:lsdException w:name="Table Grid 3" w:semiHidden="1" w:unhideWhenUsed="1"/>
-    <w:lsdException w:name="Table Grid 4" w:semiHidden="1" w:unhideWhenUsed="1"/>
-    <w:lsdException w:name="Table Grid 5" w:semiHidden="1" w:unhideWhenUsed="1"/>
-    <w:lsdException w:name="Table Grid 6" w:semiHidden="1" w:unhideWhenUsed="1"/>
-    <w:lsdException w:name="Table Grid 7" w:semiHidden="1" w:unhideWhenUsed="1"/>
-    <w:lsdException w:name="Table Grid 8" w:semiHidden="1" w:unhideWhenUsed="1"/>
-    <w:lsdException w:name="Table List 1" w:semiHidden="1" w:unhideWhenUsed="1"/>
-    <w:lsdException w:name="Table List 2" w:semiHidden="1" w:unhideWhenUsed="1"/>
-    <w:lsdException w:name="Table List 3" w:semiHidden="1" w:unhideWhenUsed="1"/>
-    <w:lsdException w:name="Table List 4" w:semiHidden="1" w:unhideWhenUsed="1"/>
-    <w:lsdException w:name="Table List 5" w:semiHidden="1" w:unhideWhenUsed="1"/>
-    <w:lsdException w:name="Table List 6" w:semiHidden="1" w:unhideWhenUsed="1"/>
-    <w:lsdException w:name="Table List 7" w:semiHidden="1" w:unhideWhenUsed="1"/>
-    <w:lsdException w:name="Table List 8" w:semiHidden="1" w:unhideWhenUsed="1"/>
-    <w:lsdException w:name="Table 3D effects 1" w:semiHidden="1" w:unhideWhenUsed="1"/>
-    <w:lsdException w:name="Table 3D effects 2" w:semiHidden="1" w:unhideWhenUsed="1"/>
-    <w:lsdException w:name="Table 3D effects 3" w:semiHidden="1" w:unhideWhenUsed="1"/>
-    <w:lsdException w:name="Table Contemporary" w:semiHidden="1" w:unhideWhenUsed="1"/>
-    <w:lsdException w:name="Table Elegant" w:semiHidden="1" w:unhideWhenUsed="1"/>
-    <w:lsdException w:name="Table Professional" w:semiHidden="1" w:unhideWhenUsed="1"/>
-    <w:lsdException w:name="Table Subtle 1" w:semiHidden="1" w:unhideWhenUsed="1"/>
-    <w:lsdException w:name="Table Subtle 2" w:semiHidden="1" w:unhideWhenUsed="1"/>
-    <w:lsdException w:name="Table Web 1" w:semiHidden="1" w:unhideWhenUsed="1"/>
-    <w:lsdException w:name="Table Web 2" w:semiHidden="1" w:unhideWhenUsed="1"/>
-    <w:lsdException w:name="Table Web 3" w:semiHidden="1" w:unhideWhenUsed="1"/>
-    <w:lsdException w:name="Balloon Text" w:semiHidden="1" w:unhideWhenUsed="1"/>
-    <w:lsdException w:name="Table Grid" w:uiPriority="39"/>
-    <w:lsdException w:name="Table Theme" w:semiHidden="1" w:unhideWhenUsed="1"/>
-    <w:lsdException w:name="Placeholder Text" w:semiHidden="1"/>
-    <w:lsdException w:name="No Spacing" w:uiPriority="1" w:qFormat="1"/>
-    <w:lsdException w:name="Light Shading" w:uiPriority="60"/>
-    <w:lsdException w:name="Light List" w:uiPriority="61"/>
-    <w:lsdException w:name="Light Grid" w:uiPriority="62"/>
-    <w:lsdException w:name="Medium Shading 1" w:uiPriority="63"/>
-    <w:lsdException w:name="Medium Shading 2" w:uiPriority="64"/>
-    <w:lsdException w:name="Medium List 1" w:uiPriority="65"/>
-    <w:lsdException w:name="Medium List 2" w:uiPriority="66"/>
-    <w:lsdException w:name="Medium Grid 1" w:uiPriority="67"/>
-    <w:lsdException w:name="Medium Grid 2" w:uiPriority="68"/>
-    <w:lsdException w:name="Medium Grid 3" w:uiPriority="69"/>
-    <w:lsdException w:name="Dark List" w:uiPriority="70"/>
-    <w:lsdException w:name="Colorful Shading" w:uiPriority="71"/>
-    <w:lsdException w:name="Colorful List" w:uiPriority="72"/>
-    <w:lsdException w:name="Colorful Grid" w:uiPriority="73"/>
-    <w:lsdException w:name="Light Shading Accent 1" w:uiPriority="60"/>
-    <w:lsdException w:name="Light List Accent 1" w:uiPriority="61"/>
-    <w:lsdException w:name="Light Grid Accent 1" w:uiPriority="62"/>
-    <w:lsdException w:name="Medium Shading 1 Accent 1" w:uiPriority="63"/>
-    <w:lsdException w:name="Medium Shading 2 Accent 1" w:uiPriority="64"/>
-    <w:lsdException w:name="Medium List 1 Accent 1" w:uiPriority="65"/>
-    <w:lsdException w:name="Revision" w:semiHidden="1"/>
-    <w:lsdException w:name="List Paragraph" w:uiPriority="34" w:qFormat="1"/>
-    <w:lsdException w:name="Quote" w:uiPriority="29" w:qFormat="1"/>
-    <w:lsdException w:name="Intense Quote" w:uiPriority="30" w:qFormat="1"/>
-    <w:lsdException w:name="Medium List 2 Accent 1" w:uiPriority="66"/>
-    <w:lsdException w:name="Medium Grid 1 Accent 1" w:uiPriority="67"/>
-    <w:lsdException w:name="Medium Grid 2 Accent 1" w:uiPriority="68"/>
-    <w:lsdException w:name="Medium Grid 3 Accent 1" w:uiPriority="69"/>
-    <w:lsdException w:name="Dark List Accent 1" w:uiPriority="70"/>
-    <w:lsdException w:name="Colorful Shading Accent 1" w:uiPriority="71"/>
-    <w:lsdException w:name="Colorful List Accent 1" w:uiPriority="72"/>
-    <w:lsdException w:name="Colorful Grid Accent 1" w:uiPriority="73"/>
-    <w:lsdException w:name="Light Shading Accent 2" w:uiPriority="60"/>
-    <w:lsdException w:name="Light List Accent 2" w:uiPriority="61"/>
-    <w:lsdException w:name="Light Grid Accent 2" w:uiPriority="62"/>
-    <w:lsdException w:name="Medium Shading 1 Accent 2" w:uiPriority="63"/>
-    <w:lsdException w:name="Medium Shading 2 Accent 2" w:uiPriority="64"/>
-    <w:lsdException w:name="Medium List 1 Accent 2" w:uiPriority="65"/>
-    <w:lsdException w:name="Medium List 2 Accent 2" w:uiPriority="66"/>
-    <w:lsdException w:name="Medium Grid 1 Accent 2" w:uiPriority="67"/>
-    <w:lsdException w:name="Medium Grid 2 Accent 2" w:uiPriority="68"/>
-    <w:lsdException w:name="Medium Grid 3 Accent 2" w:uiPriority="69"/>
-    <w:lsdException w:name="Dark List Accent 2" w:uiPriority="70"/>
-    <w:lsdException w:name="Colorful Shading Accent 2" w:uiPriority="71"/>
-    <w:lsdException w:name="Colorful List Accent 2" w:uiPriority="72"/>
-    <w:lsdException w:name="Colorful Grid Accent 2" w:uiPriority="73"/>
-    <w:lsdException w:name="Light Shading Accent 3" w:uiPriority="60"/>
-    <w:lsdException w:name="Light List Accent 3" w:uiPriority="61"/>
-    <w:lsdException w:name="Light Grid Accent 3" w:uiPriority="62"/>
-    <w:lsdException w:name="Medium Shading 1 Accent 3" w:uiPriority="63"/>
-    <w:lsdException w:name="Medium Shading 2 Accent 3" w:uiPriority="64"/>
-    <w:lsdException w:name="Medium List 1 Accent 3" w:uiPriority="65"/>
-    <w:lsdException w:name="Medium List 2 Accent 3" w:uiPriority="66"/>
-    <w:lsdException w:name="Medium Grid 1 Accent 3" w:uiPriority="67"/>
-    <w:lsdException w:name="Medium Grid 2 Accent 3" w:uiPriority="68"/>
-    <w:lsdException w:name="Medium Grid 3 Accent 3" w:uiPriority="69"/>
-    <w:lsdException w:name="Dark List Accent 3" w:uiPriority="70"/>
-    <w:lsdException w:name="Colorful Shading Accent 3" w:uiPriority="71"/>
-    <w:lsdException w:name="Colorful List Accent 3" w:uiPriority="72"/>
-    <w:lsdException w:name="Colorful Grid Accent 3" w:uiPriority="73"/>
-    <w:lsdException w:name="Light Shading Accent 4" w:uiPriority="60"/>
-    <w:lsdException w:name="Light List Accent 4" w:uiPriority="61"/>
-    <w:lsdException w:name="Light Grid Accent 4" w:uiPriority="62"/>
-    <w:lsdException w:name="Medium Shading 1 Accent 4" w:uiPriority="63"/>
-    <w:lsdException w:name="Medium Shading 2 Accent 4" w:uiPriority="64"/>
-    <w:lsdException w:name="Medium List 1 Accent 4" w:uiPriority="65"/>
-    <w:lsdException w:name="Medium List 2 Accent 4" w:uiPriority="66"/>
-    <w:lsdException w:name="Medium Grid 1 Accent 4" w:uiPriority="67"/>
-    <w:lsdException w:name="Medium Grid 2 Accent 4" w:uiPriority="68"/>
-    <w:lsdException w:name="Medium Grid 3 Accent 4" w:uiPriority="69"/>
-    <w:lsdException w:name="Dark List Accent 4" w:uiPriority="70"/>
-    <w:lsdException w:name="Colorful Shading Accent 4" w:uiPriority="71"/>
-    <w:lsdException w:name="Colorful List Accent 4" w:uiPriority="72"/>
-    <w:lsdException w:name="Colorful Grid Accent 4" w:uiPriority="73"/>
-    <w:lsdException w:name="Light Shading Accent 5" w:uiPriority="60"/>
-    <w:lsdException w:name="Light List Accent 5" w:uiPriority="61"/>
-    <w:lsdException w:name="Light Grid Accent 5" w:uiPriority="62"/>
-    <w:lsdException w:name="Medium Shading 1 Accent 5" w:uiPriority="63"/>
-    <w:lsdException w:name="Medium Shading 2 Accent 5" w:uiPriority="64"/>
-    <w:lsdException w:name="Medium List 1 Accent 5" w:uiPriority="65"/>
-    <w:lsdException w:name="Medium List 2 Accent 5" w:uiPriority="66"/>
-    <w:lsdException w:name="Medium Grid 1 Accent 5" w:uiPriority="67"/>
-    <w:lsdException w:name="Medium Grid 2 Accent 5" w:uiPriority="68"/>
-    <w:lsdException w:name="Medium Grid 3 Accent 5" w:uiPriority="69"/>
-    <w:lsdException w:name="Dark List Accent 5" w:uiPriority="70"/>
-    <w:lsdException w:name="Colorful Shading Accent 5" w:uiPriority="71"/>
-    <w:lsdException w:name="Colorful List Accent 5" w:uiPriority="72"/>
-    <w:lsdException w:name="Colorful Grid Accent 5" w:uiPriority="73"/>
-    <w:lsdException w:name="Light Shading Accent 6" w:uiPriority="60"/>
-    <w:lsdException w:name="Light List Accent 6" w:uiPriority="61"/>
-    <w:lsdException w:name="Light Grid Accent 6" w:uiPriority="62"/>
-    <w:lsdException w:name="Medium Shading 1 Accent 6" w:uiPriority="63"/>
-    <w:lsdException w:name="Medium Shading 2 Accent 6" w:uiPriority="64"/>
-    <w:lsdException w:name="Medium List 1 Accent 6" w:uiPriority="65"/>
-    <w:lsdException w:name="Medium List 2 Accent 6" w:uiPriority="66"/>
-    <w:lsdException w:name="Medium Grid 1 Accent 6" w:uiPriority="67"/>
-    <w:lsdException w:name="Medium Grid 2 Accent 6" w:uiPriority="68"/>
-    <w:lsdException w:name="Medium Grid 3 Accent 6" w:uiPriority="69"/>
-    <w:lsdException w:name="Dark List Accent 6" w:uiPriority="70"/>
-    <w:lsdException w:name="Colorful Shading Accent 6" w:uiPriority="71"/>
-    <w:lsdException w:name="Colorful List Accent 6" w:uiPriority="72"/>
-    <w:lsdException w:name="Colorful Grid Accent 6" w:uiPriority="73"/>
-    <w:lsdException w:name="Subtle Emphasis" w:uiPriority="19" w:qFormat="1"/>
-    <w:lsdException w:name="Intense Emphasis" w:uiPriority="21" w:qFormat="1"/>
-    <w:lsdException w:name="Subtle Reference" w:uiPriority="31" w:qFormat="1"/>
-    <w:lsdException w:name="Intense Reference" w:uiPriority="32" w:qFormat="1"/>
-    <w:lsdException w:name="Book Title" w:uiPriority="33" w:qFormat="1"/>
-    <w:lsdException w:name="Bibliography" w:semiHidden="1" w:uiPriority="37" w:unhideWhenUsed="1"/>
-    <w:lsdException w:name="TOC Heading" w:semiHidden="1" w:uiPriority="39" w:unhideWhenUsed="1" w:qFormat="1"/>
-    <w:lsdException w:name="Plain Table 1" w:uiPriority="41"/>
-    <w:lsdException w:name="Plain Table 2" w:uiPriority="42"/>
-    <w:lsdException w:name="Plain Table 3" w:uiPriority="43"/>
-    <w:lsdException w:name="Plain Table 4" w:uiPriority="44"/>
-    <w:lsdException w:name="Plain Table 5" w:uiPriority="45"/>
-    <w:lsdException w:name="Grid Table Light" w:uiPriority="40"/>
-    <w:lsdException w:name="Grid Table 1 Light" w:uiPriority="46"/>
-    <w:lsdException w:name="Grid Table 2" w:uiPriority="47"/>
-    <w:lsdException w:name="Grid Table 3" w:uiPriority="48"/>
-    <w:lsdException w:name="Grid Table 4" w:uiPriority="49"/>
-    <w:lsdException w:name="Grid Table 5 Dark" w:uiPriority="50"/>
-    <w:lsdException w:name="Grid Table 6 Colorful" w:uiPriority="51"/>
-    <w:lsdException w:name="Grid Table 7 Colorful" w:uiPriority="52"/>
-    <w:lsdException w:name="Grid Table 1 Light Accent 1" w:uiPriority="46"/>
-    <w:lsdException w:name="Grid Table 2 Accent 1" w:uiPriority="47"/>
-    <w:lsdException w:name="Grid Table 3 Accent 1" w:uiPriority="48"/>
-    <w:lsdException w:name="Grid Table 4 Accent 1" w:uiPriority="49"/>
-    <w:lsdException w:name="Grid Table 5 Dark Accent 1" w:uiPriority="50"/>
-    <w:lsdException w:name="Grid Table 6 Colorful Accent 1" w:uiPriority="51"/>
-    <w:lsdException w:name="Grid Table 7 Colorful Accent 1" w:uiPriority="52"/>
-    <w:lsdException w:name="Grid Table 1 Light Accent 2" w:uiPriority="46"/>
-    <w:lsdException w:name="Grid Table 2 Accent 2" w:uiPriority="47"/>
-    <w:lsdException w:name="Grid Table 3 Accent 2" w:uiPriority="48"/>
-    <w:lsdException w:name="Grid Table 4 Accent 2" w:uiPriority="49"/>
-    <w:lsdException w:name="Grid Table 5 Dark Accent 2" w:uiPriority="50"/>
-    <w:lsdException w:name="Grid Table 6 Colorful Accent 2" w:uiPriority="51"/>
-    <w:lsdException w:name="Grid Table 7 Colorful Accent 2" w:uiPriority="52"/>
-    <w:lsdException w:name="Grid Table 1 Light Accent 3" w:uiPriority="46"/>
-    <w:lsdException w:name="Grid Table 2 Accent 3" w:uiPriority="47"/>
-    <w:lsdException w:name="Grid Table 3 Accent 3" w:uiPriority="48"/>
-    <w:lsdException w:name="Grid Table 4 Accent 3" w:uiPriority="49"/>
-    <w:lsdException w:name="Grid Table 5 Dark Accent 3" w:uiPriority="50"/>
-    <w:lsdException w:name="Grid Table 6 Colorful Accent 3" w:uiPriority="51"/>
-    <w:lsdException w:name="Grid Table 7 Colorful Accent 3" w:uiPriority="52"/>
-    <w:lsdException w:name="Grid Table 1 Light Accent 4" w:uiPriority="46"/>
-    <w:lsdException w:name="Grid Table 2 Accent 4" w:uiPriority="47"/>
-    <w:lsdException w:name="Grid Table 3 Accent 4" w:uiPriority="48"/>
-    <w:lsdException w:name="Grid Table 4 Accent 4" w:uiPriority="49"/>
-    <w:lsdException w:name="Grid Table 5 Dark Accent 4" w:uiPriority="50"/>
-    <w:lsdException w:name="Grid Table 6 Colorful Accent 4" w:uiPriority="51"/>
-    <w:lsdException w:name="Grid Table 7 Colorful Accent 4" w:uiPriority="52"/>
-    <w:lsdException w:name="Grid Table 1 Light Accent 5" w:uiPriority="46"/>
-    <w:lsdException w:name="Grid Table 2 Accent 5" w:uiPriority="47"/>
-    <w:lsdException w:name="Grid Table 3 Accent 5" w:uiPriority="48"/>
-    <w:lsdException w:name="Grid Table 4 Accent 5" w:uiPriority="49"/>
-    <w:lsdException w:name="Grid Table 5 Dark Accent 5" w:uiPriority="50"/>
-    <w:lsdException w:name="Grid Table 6 Colorful Accent 5" w:uiPriority="51"/>
-    <w:lsdException w:name="Grid Table 7 Colorful Accent 5" w:uiPriority="52"/>
-    <w:lsdException w:name="Grid Table 1 Light Accent 6" w:uiPriority="46"/>
-    <w:lsdException w:name="Grid Table 2 Accent 6" w:uiPriority="47"/>
-    <w:lsdException w:name="Grid Table 3 Accent 6" w:uiPriority="48"/>
-    <w:lsdException w:name="Grid Table 4 Accent 6" w:uiPriority="49"/>
-    <w:lsdException w:name="Grid Table 5 Dark Accent 6" w:uiPriority="50"/>
-    <w:lsdException w:name="Grid Table 6 Colorful Accent 6" w:uiPriority="51"/>
-    <w:lsdException w:name="Grid Table 7 Colorful Accent 6" w:uiPriority="52"/>
-    <w:lsdException w:name="List Table 1 Light" w:uiPriority="46"/>
-    <w:lsdException w:name="List Table 2" w:uiPriority="47"/>
-    <w:lsdException w:name="List Table 3" w:uiPriority="48"/>
-    <w:lsdException w:name="List Table 4" w:uiPriority="49"/>
-    <w:lsdException w:name="List Table 5 Dark" w:uiPriority="50"/>
-    <w:lsdException w:name="List Table 6 Colorful" w:uiPriority="51"/>
-    <w:lsdException w:name="List Table 7 Colorful" w:uiPriority="52"/>
-    <w:lsdException w:name="List Table 1 Light Accent 1" w:uiPriority="46"/>
-    <w:lsdException w:name="List Table 2 Accent 1" w:uiPriority="47"/>
-    <w:lsdException w:name="List Table 3 Accent 1" w:uiPriority="48"/>
-    <w:lsdException w:name="List Table 4 Accent 1" w:uiPriority="49"/>
-    <w:lsdException w:name="List Table 5 Dark Accent 1" w:uiPriority="50"/>
-    <w:lsdException w:name="List Table 6 Colorful Accent 1" w:uiPriority="51"/>
-    <w:lsdException w:name="List Table 7 Colorful Accent 1" w:uiPriority="52"/>
-    <w:lsdException w:name="List Table 1 Light Accent 2" w:uiPriority="46"/>
-    <w:lsdException w:name="List Table 2 Accent 2" w:uiPriority="47"/>
-    <w:lsdException w:name="List Table 3 Accent 2" w:uiPriority="48"/>
-    <w:lsdException w:name="List Table 4 Accent 2" w:uiPriority="49"/>
-    <w:lsdException w:name="List Table 5 Dark Accent 2" w:uiPriority="50"/>
-    <w:lsdException w:name="List Table 6 Colorful Accent 2" w:uiPriority="51"/>
-    <w:lsdException w:name="List Table 7 Colorful Accent 2" w:uiPriority="52"/>
-    <w:lsdException w:name="List Table 1 Light Accent 3" w:uiPriority="46"/>
-    <w:lsdException w:name="List Table 2 Accent 3" w:uiPriority="47"/>
-    <w:lsdException w:name="List Table 3 Accent 3" w:uiPriority="48"/>
-    <w:lsdException w:name="List Table 4 Accent 3" w:uiPriority="49"/>
-    <w:lsdException w:name="List Table 5 Dark Accent 3" w:uiPriority="50"/>
-    <w:lsdException w:name="List Table 6 Colorful Accent 3" w:uiPriority="51"/>
-    <w:lsdException w:name="List Table 7 Colorful Accent 3" w:uiPriority="52"/>
-    <w:lsdException w:name="List Table 1 Light Accent 4" w:uiPriority="46"/>
-    <w:lsdException w:name="List Table 2 Accent 4" w:uiPriority="47"/>
-    <w:lsdException w:name="List Table 3 Accent 4" w:uiPriority="48"/>
-    <w:lsdException w:name="List Table 4 Accent 4" w:uiPriority="49"/>
-    <w:lsdException w:name="List Table 5 Dark Accent 4" w:uiPriority="50"/>
-    <w:lsdException w:name="List Table 6 Colorful Accent 4" w:uiPriority="51"/>
-    <w:lsdException w:name="List Table 7 Colorful Accent 4" w:uiPriority="52"/>
-    <w:lsdException w:name="List Table 1 Light Accent 5" w:uiPriority="46"/>
-    <w:lsdException w:name="List Table 2 Accent 5" w:uiPriority="47"/>
-    <w:lsdException w:name="List Table 3 Accent 5" w:uiPriority="48"/>
-    <w:lsdException w:name="List Table 4 Accent 5" w:uiPriority="49"/>
-    <w:lsdException w:name="List Table 5 Dark Accent 5" w:uiPriority="50"/>
-    <w:lsdException w:name="List Table 6 Colorful Accent 5" w:uiPriority="51"/>
-    <w:lsdException w:name="List Table 7 Colorful Accent 5" w:uiPriority="52"/>
-    <w:lsdException w:name="List Table 1 Light Accent 6" w:uiPriority="46"/>
-    <w:lsdException w:name="List Table 2 Accent 6" w:uiPriority="47"/>
-    <w:lsdException w:name="List Table 3 Accent 6" w:uiPriority="48"/>
-    <w:lsdException w:name="List Table 4 Accent 6" w:uiPriority="49"/>
-    <w:lsdException w:name="List Table 5 Dark Accent 6" w:uiPriority="50"/>
-    <w:lsdException w:name="List Table 6 Colorful Accent 6" w:uiPriority="51"/>
-    <w:lsdException w:name="List Table 7 Colorful Accent 6" w:uiPriority="52"/>
-  </w:latentStyles>
-  <w:style w:type="paragraph" w:default="1" w:styleId="a">
-    <w:name w:val="Normal"/>
-    <w:qFormat/>
+  <w:style w:type="paragraph" w:styleId="a5">
+    <w:name w:val="header"/>
+    <w:basedOn w:val="a"/>
+    <w:link w:val="Char0"/>
+    <w:uiPriority w:val="99"/>
+    <w:unhideWhenUsed/>
+    <w:rsid w:val="008E3EE3"/>
     <w:pPr>
-      <w:widowControl w:val="0"/>
-      <w:jc w:val="both"/>
+      <w:pBdr>
+        <w:bottom w:val="single" w:sz="6" w:space="1" w:color="auto"/>
+      </w:pBdr>
+      <w:tabs>
+        <w:tab w:val="center" w:pos="4153"/>
+        <w:tab w:val="right" w:pos="8306"/>
+      </w:tabs>
+      <w:snapToGrid w:val="0"/>
+      <w:jc w:val="center"/>
     </w:pPr>
+    <w:rPr>
+      <w:sz w:val="18"/>
+      <w:szCs w:val="18"/>
+    </w:rPr>
   </w:style>
-  <w:style w:type="character" w:default="1" w:styleId="a0">
-    <w:name w:val="Default Paragraph Font"/>
-    <w:uiPriority w:val="1"/>
-    <w:semiHidden/>
+  <w:style w:type="character" w:customStyle="1" w:styleId="Char0">
+    <w:name w:val="页眉 Char"/>
+    <w:basedOn w:val="a0"/>
+    <w:link w:val="a5"/>
+    <w:uiPriority w:val="99"/>
+    <w:rsid w:val="008E3EE3"/>
+    <w:rPr>
+      <w:sz w:val="18"/>
+      <w:szCs w:val="18"/>
+    </w:rPr>
+  </w:style>
+  <w:style w:type="paragraph" w:styleId="a6">
+    <w:name w:val="footer"/>
+    <w:basedOn w:val="a"/>
+    <w:link w:val="Char1"/>
+    <w:uiPriority w:val="99"/>
     <w:unhideWhenUsed/>
+    <w:rsid w:val="008E3EE3"/>
+    <w:pPr>
+      <w:tabs>
+        <w:tab w:val="center" w:pos="4153"/>
+        <w:tab w:val="right" w:pos="8306"/>
+      </w:tabs>
+      <w:snapToGrid w:val="0"/>
+      <w:jc w:val="left"/>
+    </w:pPr>
+    <w:rPr>
+      <w:sz w:val="18"/>
+      <w:szCs w:val="18"/>
+    </w:rPr>
   </w:style>
-  <w:style w:type="table" w:default="1" w:styleId="a1">
-    <w:name w:val="Normal Table"/>
+  <w:style w:type="character" w:customStyle="1" w:styleId="Char1">
+    <w:name w:val="页脚 Char"/>
+    <w:basedOn w:val="a0"/>
+    <w:link w:val="a6"/>
     <w:uiPriority w:val="99"/>
-    <w:semiHidden/>
-    <w:unhideWhenUsed/>
-    <w:tblPr>
-      <w:tblInd w:w="0" w:type="dxa"/>
-      <w:tblCellMar>
-        <w:top w:w="0" w:type="dxa"/>
-        <w:left w:w="108" w:type="dxa"/>
-        <w:bottom w:w="0" w:type="dxa"/>
-        <w:right w:w="108" w:type="dxa"/>
-      </w:tblCellMar>
-    </w:tblPr>
-  </w:style>
-  <w:style w:type="numbering" w:default="1" w:styleId="a2">
-    <w:name w:val="No List"/>
-    <w:uiPriority w:val="99"/>
-    <w:semiHidden/>
-    <w:unhideWhenUsed/>
-  </w:style>
-  <w:style w:type="paragraph" w:customStyle="1" w:styleId="19247C2A8EB74B1B863A1C24F930244C">
-    <w:name w:val="19247C2A8EB74B1B863A1C24F930244C"/>
-    <w:rsid w:val="007E0950"/>
-    <w:pPr>
-      <w:widowControl w:val="0"/>
-      <w:jc w:val="both"/>
-    </w:pPr>
-  </w:style>
-  <w:style w:type="paragraph" w:customStyle="1" w:styleId="507ED55CA5D64D11B82AAE1CE50884EC">
-    <w:name w:val="507ED55CA5D64D11B82AAE1CE50884EC"/>
-    <w:rsid w:val="007E0950"/>
-    <w:pPr>
-      <w:widowControl w:val="0"/>
-      <w:jc w:val="both"/>
-    </w:pPr>
-  </w:style>
-  <w:style w:type="paragraph" w:customStyle="1" w:styleId="4C65AE00AB1D435AA9C886D9AB1E802C">
-    <w:name w:val="4C65AE00AB1D435AA9C886D9AB1E802C"/>
-    <w:rsid w:val="007E0950"/>
-    <w:pPr>
-      <w:widowControl w:val="0"/>
-      <w:jc w:val="both"/>
-    </w:pPr>
+    <w:rsid w:val="008E3EE3"/>
+    <w:rPr>
+      <w:sz w:val="18"/>
+      <w:szCs w:val="18"/>
+    </w:rPr>
   </w:style>
 </w:styles>
-</file>
-
-<file path=word/glossary/webSettings.xml><?xml version="1.0" encoding="utf-8"?>
-<w:webSettings xmlns:mc="http://schemas.openxmlformats.org/markup-compatibility/2006" xmlns:r="http://schemas.openxmlformats.org/officeDocument/2006/relationships" xmlns:w="http://schemas.openxmlformats.org/wordprocessingml/2006/main" xmlns:w14="http://schemas.microsoft.com/office/word/2010/wordml" xmlns:w15="http://schemas.microsoft.com/office/word/2012/wordml" mc:Ignorable="w14 w15">
-  <w:optimizeForBrowser/>
-  <w:allowPNG/>
-</w:webSettings>
 </file>
 
 <file path=word/theme/theme1.xml><?xml version="1.0" encoding="utf-8"?>
@@ -3023,7 +2538,7 @@
 </file>
 
 <file path=customXml/itemProps1.xml><?xml version="1.0" encoding="utf-8"?>
-<ds:datastoreItem xmlns:ds="http://schemas.openxmlformats.org/officeDocument/2006/customXml" ds:itemID="{B58CF5FD-A847-4881-B66B-E7CA6C09987B}">
+<ds:datastoreItem xmlns:ds="http://schemas.openxmlformats.org/officeDocument/2006/customXml" ds:itemID="{257DF00B-3E40-48D1-A394-89FD0DFA94C2}">
   <ds:schemaRefs>
     <ds:schemaRef ds:uri="http://schemas.openxmlformats.org/officeDocument/2006/bibliography"/>
   </ds:schemaRefs>

</xml_diff>